<commit_message>
diagrama e/r con cardinalidad añadido
</commit_message>
<xml_diff>
--- a/documentacion/Memoria TFC Marcos Remón.docx
+++ b/documentacion/Memoria TFC Marcos Remón.docx
@@ -556,15 +556,7 @@
                                 <w:color w:val="595959"/>
                                 <w:sz w:val="20"/>
                               </w:rPr>
-                              <w:t xml:space="preserve">Desarrollo de aplicaciones multiplataforma para </w:t>
-                            </w:r>
-                            <w:r>
-                              <w:rPr>
-                                <w:rFonts w:ascii="Arial" w:eastAsia="Arial" w:hAnsi="Arial" w:cs="Arial"/>
-                                <w:color w:val="595959"/>
-                                <w:sz w:val="20"/>
-                              </w:rPr>
-                              <w:t>gestion de tus rutinas de gimnasio</w:t>
+                              <w:t>Desarrollo de aplicaciones multiplataforma para gestion de tus rutinas de gimnasio</w:t>
                             </w:r>
                           </w:p>
                         </w:txbxContent>
@@ -610,15 +602,7 @@
                           <w:color w:val="595959"/>
                           <w:sz w:val="20"/>
                         </w:rPr>
-                        <w:t xml:space="preserve">Desarrollo de aplicaciones multiplataforma para </w:t>
-                      </w:r>
-                      <w:r>
-                        <w:rPr>
-                          <w:rFonts w:ascii="Arial" w:eastAsia="Arial" w:hAnsi="Arial" w:cs="Arial"/>
-                          <w:color w:val="595959"/>
-                          <w:sz w:val="20"/>
-                        </w:rPr>
-                        <w:t>gestion de tus rutinas de gimnasio</w:t>
+                        <w:t>Desarrollo de aplicaciones multiplataforma para gestion de tus rutinas de gimnasio</w:t>
                       </w:r>
                     </w:p>
                   </w:txbxContent>
@@ -3806,7 +3790,25 @@
           <w:szCs w:val="32"/>
         </w:rPr>
         <w:lastRenderedPageBreak/>
-        <w:t>1 Documento Descripción del Proyecto</w:t>
+        <w:t xml:space="preserve">1 </w:t>
+      </w:r>
+      <w:proofErr w:type="gramStart"/>
+      <w:r>
+        <w:rPr>
+          <w:color w:val="0070C0"/>
+          <w:sz w:val="32"/>
+          <w:szCs w:val="32"/>
+        </w:rPr>
+        <w:t>Documento</w:t>
+      </w:r>
+      <w:proofErr w:type="gramEnd"/>
+      <w:r>
+        <w:rPr>
+          <w:color w:val="0070C0"/>
+          <w:sz w:val="32"/>
+          <w:szCs w:val="32"/>
+        </w:rPr>
+        <w:t xml:space="preserve"> Descripción del Proyecto</w:t>
       </w:r>
       <w:bookmarkEnd w:id="0"/>
     </w:p>
@@ -4360,7 +4362,25 @@
           <w:szCs w:val="32"/>
         </w:rPr>
         <w:lastRenderedPageBreak/>
-        <w:t>2 Documentación de acuerdo del Proyecto</w:t>
+        <w:t xml:space="preserve">2 </w:t>
+      </w:r>
+      <w:proofErr w:type="gramStart"/>
+      <w:r>
+        <w:rPr>
+          <w:color w:val="0070C0"/>
+          <w:sz w:val="32"/>
+          <w:szCs w:val="32"/>
+        </w:rPr>
+        <w:t>Documentación</w:t>
+      </w:r>
+      <w:proofErr w:type="gramEnd"/>
+      <w:r>
+        <w:rPr>
+          <w:color w:val="0070C0"/>
+          <w:sz w:val="32"/>
+          <w:szCs w:val="32"/>
+        </w:rPr>
+        <w:t xml:space="preserve"> de acuerdo del Proyecto</w:t>
       </w:r>
     </w:p>
     <w:p>
@@ -4501,9 +4521,18 @@
           <w:sz w:val="22"/>
           <w:szCs w:val="22"/>
         </w:rPr>
-        <w:t>login_screen.dart</w:t>
+        <w:t>login_</w:t>
+      </w:r>
+      <w:proofErr w:type="gramStart"/>
+      <w:r>
+        <w:rPr>
+          <w:sz w:val="22"/>
+          <w:szCs w:val="22"/>
+        </w:rPr>
+        <w:t>screen.dart</w:t>
       </w:r>
       <w:proofErr w:type="spellEnd"/>
+      <w:proofErr w:type="gramEnd"/>
       <w:r>
         <w:rPr>
           <w:sz w:val="22"/>
@@ -4723,7 +4752,23 @@
           <w:sz w:val="22"/>
           <w:szCs w:val="22"/>
         </w:rPr>
-        <w:t xml:space="preserve"> consultas a la api.</w:t>
+        <w:t xml:space="preserve"> consultas </w:t>
+      </w:r>
+      <w:proofErr w:type="gramStart"/>
+      <w:r>
+        <w:rPr>
+          <w:sz w:val="22"/>
+          <w:szCs w:val="22"/>
+        </w:rPr>
+        <w:t>a la api</w:t>
+      </w:r>
+      <w:proofErr w:type="gramEnd"/>
+      <w:r>
+        <w:rPr>
+          <w:sz w:val="22"/>
+          <w:szCs w:val="22"/>
+        </w:rPr>
+        <w:t>.</w:t>
       </w:r>
     </w:p>
     <w:p>
@@ -6557,7 +6602,25 @@
           <w:sz w:val="32"/>
           <w:szCs w:val="32"/>
         </w:rPr>
-        <w:t>3 Documento de análisis y diseño Modelado de datos.</w:t>
+        <w:t xml:space="preserve">3 </w:t>
+      </w:r>
+      <w:proofErr w:type="gramStart"/>
+      <w:r>
+        <w:rPr>
+          <w:color w:val="0070C0"/>
+          <w:sz w:val="32"/>
+          <w:szCs w:val="32"/>
+        </w:rPr>
+        <w:t>Documento</w:t>
+      </w:r>
+      <w:proofErr w:type="gramEnd"/>
+      <w:r>
+        <w:rPr>
+          <w:color w:val="0070C0"/>
+          <w:sz w:val="32"/>
+          <w:szCs w:val="32"/>
+        </w:rPr>
+        <w:t xml:space="preserve"> de análisis y diseño Modelado de datos.</w:t>
       </w:r>
       <w:bookmarkEnd w:id="14"/>
       <w:r>
@@ -7141,12 +7204,19 @@
         <w:rPr>
           <w:color w:val="000000"/>
         </w:rPr>
-        <w:t xml:space="preserve">HTML, CSS, JavaScript -&gt; para la web y llamada a </w:t>
-      </w:r>
+        <w:t xml:space="preserve">HTML, CSS, JavaScript -&gt; para la web y llamada </w:t>
+      </w:r>
+      <w:proofErr w:type="gramStart"/>
       <w:r>
         <w:rPr>
           <w:color w:val="000000"/>
         </w:rPr>
+        <w:t xml:space="preserve">a </w:t>
+      </w:r>
+      <w:r>
+        <w:rPr>
+          <w:color w:val="000000"/>
+        </w:rPr>
         <w:t>la</w:t>
       </w:r>
       <w:r>
@@ -7155,6 +7225,7 @@
         </w:rPr>
         <w:t xml:space="preserve"> api</w:t>
       </w:r>
+      <w:proofErr w:type="gramEnd"/>
     </w:p>
     <w:p>
       <w:pPr>
@@ -7535,7 +7606,15 @@
         <w:t>está</w:t>
       </w:r>
       <w:r>
-        <w:t xml:space="preserve"> el servicio de la api es decir los </w:t>
+        <w:t xml:space="preserve"> el servicio </w:t>
+      </w:r>
+      <w:proofErr w:type="gramStart"/>
+      <w:r>
+        <w:t>de la api</w:t>
+      </w:r>
+      <w:proofErr w:type="gramEnd"/>
+      <w:r>
+        <w:t xml:space="preserve"> es decir los </w:t>
       </w:r>
       <w:proofErr w:type="spellStart"/>
       <w:r>
@@ -7914,7 +7993,15 @@
       </w:r>
       <w:proofErr w:type="spellEnd"/>
       <w:r>
-        <w:t xml:space="preserve"> y al igual que en la api las mando al </w:t>
+        <w:t xml:space="preserve"> y al igual que en </w:t>
+      </w:r>
+      <w:proofErr w:type="gramStart"/>
+      <w:r>
+        <w:t>la api</w:t>
+      </w:r>
+      <w:proofErr w:type="gramEnd"/>
+      <w:r>
+        <w:t xml:space="preserve"> las mando al </w:t>
       </w:r>
       <w:proofErr w:type="spellStart"/>
       <w:r>
@@ -8019,7 +8106,23 @@
       </w:r>
       <w:proofErr w:type="spellEnd"/>
       <w:r>
-        <w:t xml:space="preserve"> las llamadas HTTP a la api comprobando si la api devuelve </w:t>
+        <w:t xml:space="preserve"> las llamadas HTTP </w:t>
+      </w:r>
+      <w:proofErr w:type="gramStart"/>
+      <w:r>
+        <w:t>a la api</w:t>
+      </w:r>
+      <w:proofErr w:type="gramEnd"/>
+      <w:r>
+        <w:t xml:space="preserve"> comprobando si </w:t>
+      </w:r>
+      <w:proofErr w:type="gramStart"/>
+      <w:r>
+        <w:t>la api</w:t>
+      </w:r>
+      <w:proofErr w:type="gramEnd"/>
+      <w:r>
+        <w:t xml:space="preserve"> devuelve </w:t>
       </w:r>
       <w:proofErr w:type="spellStart"/>
       <w:r>
@@ -8035,8 +8138,13 @@
       </w:r>
       <w:proofErr w:type="spellEnd"/>
       <w:r>
-        <w:t xml:space="preserve"> el mensaje que me da la api</w:t>
-      </w:r>
+        <w:t xml:space="preserve"> el mensaje que me da </w:t>
+      </w:r>
+      <w:proofErr w:type="gramStart"/>
+      <w:r>
+        <w:t>la api</w:t>
+      </w:r>
+      <w:proofErr w:type="gramEnd"/>
     </w:p>
     <w:p>
       <w:pPr>
@@ -8056,7 +8164,15 @@
         <w:t xml:space="preserve">Otros: </w:t>
       </w:r>
       <w:r>
-        <w:t xml:space="preserve">tengo una clase constantes para la api y </w:t>
+        <w:t xml:space="preserve">tengo una clase constantes para </w:t>
+      </w:r>
+      <w:proofErr w:type="gramStart"/>
+      <w:r>
+        <w:t>la api</w:t>
+      </w:r>
+      <w:proofErr w:type="gramEnd"/>
+      <w:r>
+        <w:t xml:space="preserve"> y </w:t>
       </w:r>
       <w:proofErr w:type="spellStart"/>
       <w:r>
@@ -8345,6 +8461,7 @@
         <w:t xml:space="preserve"> con role </w:t>
       </w:r>
       <w:proofErr w:type="spellStart"/>
+      <w:proofErr w:type="gramStart"/>
       <w:r>
         <w:t>admin</w:t>
       </w:r>
@@ -8353,6 +8470,7 @@
         <w:t>(</w:t>
       </w:r>
       <w:proofErr w:type="spellStart"/>
+      <w:proofErr w:type="gramEnd"/>
       <w:r>
         <w:t>create-admin</w:t>
       </w:r>
@@ -8459,15 +8577,33 @@
           <w:szCs w:val="32"/>
         </w:rPr>
         <w:lastRenderedPageBreak/>
-        <w:t>4 Documento de implementación e implantación del sistema</w:t>
-      </w:r>
-      <w:bookmarkEnd w:id="24"/>
+        <w:t xml:space="preserve">4 </w:t>
+      </w:r>
+      <w:proofErr w:type="gramStart"/>
       <w:r>
         <w:rPr>
           <w:color w:val="0070C0"/>
           <w:sz w:val="32"/>
           <w:szCs w:val="32"/>
         </w:rPr>
+        <w:t>Documento</w:t>
+      </w:r>
+      <w:proofErr w:type="gramEnd"/>
+      <w:r>
+        <w:rPr>
+          <w:color w:val="0070C0"/>
+          <w:sz w:val="32"/>
+          <w:szCs w:val="32"/>
+        </w:rPr>
+        <w:t xml:space="preserve"> de implementación e implantación del sistema</w:t>
+      </w:r>
+      <w:bookmarkEnd w:id="24"/>
+      <w:r>
+        <w:rPr>
+          <w:color w:val="0070C0"/>
+          <w:sz w:val="32"/>
+          <w:szCs w:val="32"/>
+        </w:rPr>
         <w:t xml:space="preserve"> </w:t>
       </w:r>
     </w:p>
@@ -8528,7 +8664,25 @@
           <w:sz w:val="32"/>
           <w:szCs w:val="32"/>
         </w:rPr>
-        <w:t>5 Documento de cierre</w:t>
+        <w:t xml:space="preserve">5 </w:t>
+      </w:r>
+      <w:proofErr w:type="gramStart"/>
+      <w:r>
+        <w:rPr>
+          <w:color w:val="0070C0"/>
+          <w:sz w:val="32"/>
+          <w:szCs w:val="32"/>
+        </w:rPr>
+        <w:t>Documento</w:t>
+      </w:r>
+      <w:proofErr w:type="gramEnd"/>
+      <w:r>
+        <w:rPr>
+          <w:color w:val="0070C0"/>
+          <w:sz w:val="32"/>
+          <w:szCs w:val="32"/>
+        </w:rPr>
+        <w:t xml:space="preserve"> de cierre</w:t>
       </w:r>
       <w:bookmarkEnd w:id="26"/>
       <w:r>
@@ -9440,10 +9594,12 @@
         <w:t xml:space="preserve"> lo llevamos haciendo desde </w:t>
       </w:r>
       <w:proofErr w:type="spellStart"/>
+      <w:proofErr w:type="gramStart"/>
       <w:r>
         <w:t>smr</w:t>
       </w:r>
       <w:proofErr w:type="spellEnd"/>
+      <w:proofErr w:type="gramEnd"/>
       <w:r>
         <w:t xml:space="preserve"> pero </w:t>
       </w:r>
@@ -9472,15 +9628,33 @@
           <w:sz w:val="32"/>
           <w:szCs w:val="32"/>
         </w:rPr>
-        <w:t>6 Bibliografía.</w:t>
-      </w:r>
-      <w:bookmarkEnd w:id="31"/>
+        <w:t xml:space="preserve">6 </w:t>
+      </w:r>
+      <w:proofErr w:type="gramStart"/>
       <w:r>
         <w:rPr>
           <w:color w:val="0070C0"/>
           <w:sz w:val="32"/>
           <w:szCs w:val="32"/>
         </w:rPr>
+        <w:t>Bibliografía</w:t>
+      </w:r>
+      <w:proofErr w:type="gramEnd"/>
+      <w:r>
+        <w:rPr>
+          <w:color w:val="0070C0"/>
+          <w:sz w:val="32"/>
+          <w:szCs w:val="32"/>
+        </w:rPr>
+        <w:t>.</w:t>
+      </w:r>
+      <w:bookmarkEnd w:id="31"/>
+      <w:r>
+        <w:rPr>
+          <w:color w:val="0070C0"/>
+          <w:sz w:val="32"/>
+          <w:szCs w:val="32"/>
+        </w:rPr>
         <w:t xml:space="preserve"> </w:t>
       </w:r>
     </w:p>
@@ -9528,33 +9702,99 @@
     <w:p>
       <w:pPr>
         <w:pStyle w:val="Ttulo1"/>
+      </w:pPr>
+      <w:bookmarkStart w:id="32" w:name="_Toc200437006"/>
+      <w:r>
         <w:rPr>
           <w:color w:val="0070C0"/>
           <w:sz w:val="32"/>
           <w:szCs w:val="32"/>
         </w:rPr>
-      </w:pPr>
-      <w:bookmarkStart w:id="32" w:name="_Toc200437006"/>
+        <w:t xml:space="preserve">7 </w:t>
+      </w:r>
+      <w:proofErr w:type="gramStart"/>
       <w:r>
         <w:rPr>
           <w:color w:val="0070C0"/>
           <w:sz w:val="32"/>
           <w:szCs w:val="32"/>
         </w:rPr>
-        <w:t>7 Anexos</w:t>
+        <w:t>Anexos</w:t>
       </w:r>
       <w:bookmarkEnd w:id="32"/>
+      <w:proofErr w:type="gramEnd"/>
     </w:p>
     <w:p>
-      <w:proofErr w:type="spellStart"/>
-      <w:r>
-        <w:t>PostgresDatabaseSchema.sql</w:t>
-      </w:r>
-      <w:proofErr w:type="spellEnd"/>
+      <w:r>
+        <w:drawing>
+          <wp:anchor distT="0" distB="0" distL="114300" distR="114300" simplePos="0" relativeHeight="251664384" behindDoc="0" locked="0" layoutInCell="1" allowOverlap="1" wp14:anchorId="612449FA" wp14:editId="60BC1837">
+            <wp:simplePos x="0" y="0"/>
+            <wp:positionH relativeFrom="margin">
+              <wp:align>center</wp:align>
+            </wp:positionH>
+            <wp:positionV relativeFrom="paragraph">
+              <wp:posOffset>132188</wp:posOffset>
+            </wp:positionV>
+            <wp:extent cx="4304030" cy="3872865"/>
+            <wp:effectExtent l="0" t="0" r="1270" b="0"/>
+            <wp:wrapSquare wrapText="bothSides"/>
+            <wp:docPr id="1738067383" name="Imagen 9"/>
+            <wp:cNvGraphicFramePr>
+              <a:graphicFrameLocks xmlns:a="http://schemas.openxmlformats.org/drawingml/2006/main" noChangeAspect="1"/>
+            </wp:cNvGraphicFramePr>
+            <a:graphic xmlns:a="http://schemas.openxmlformats.org/drawingml/2006/main">
+              <a:graphicData uri="http://schemas.openxmlformats.org/drawingml/2006/picture">
+                <pic:pic xmlns:pic="http://schemas.openxmlformats.org/drawingml/2006/picture">
+                  <pic:nvPicPr>
+                    <pic:cNvPr id="0" name="Picture 6"/>
+                    <pic:cNvPicPr>
+                      <a:picLocks noChangeAspect="1" noChangeArrowheads="1"/>
+                    </pic:cNvPicPr>
+                  </pic:nvPicPr>
+                  <pic:blipFill>
+                    <a:blip r:embed="rId12" cstate="print">
+                      <a:extLst>
+                        <a:ext uri="{28A0092B-C50C-407E-A947-70E740481C1C}">
+                          <a14:useLocalDpi xmlns:a14="http://schemas.microsoft.com/office/drawing/2010/main" val="0"/>
+                        </a:ext>
+                      </a:extLst>
+                    </a:blip>
+                    <a:srcRect/>
+                    <a:stretch>
+                      <a:fillRect/>
+                    </a:stretch>
+                  </pic:blipFill>
+                  <pic:spPr bwMode="auto">
+                    <a:xfrm>
+                      <a:off x="0" y="0"/>
+                      <a:ext cx="4304030" cy="3872865"/>
+                    </a:xfrm>
+                    <a:prstGeom prst="rect">
+                      <a:avLst/>
+                    </a:prstGeom>
+                    <a:noFill/>
+                    <a:ln>
+                      <a:noFill/>
+                    </a:ln>
+                  </pic:spPr>
+                </pic:pic>
+              </a:graphicData>
+            </a:graphic>
+            <wp14:sizeRelH relativeFrom="margin">
+              <wp14:pctWidth>0</wp14:pctWidth>
+            </wp14:sizeRelH>
+            <wp14:sizeRelV relativeFrom="margin">
+              <wp14:pctHeight>0</wp14:pctHeight>
+            </wp14:sizeRelV>
+          </wp:anchor>
+        </w:drawing>
+      </w:r>
     </w:p>
+    <w:p/>
+    <w:p/>
     <w:sectPr>
-      <w:footerReference w:type="default" r:id="rId12"/>
-      <w:footerReference w:type="first" r:id="rId13"/>
+      <w:footerReference w:type="default" r:id="rId13"/>
+      <w:footerReference w:type="first" r:id="rId14"/>
       <w:pgSz w:w="12240" w:h="15840"/>
       <w:pgMar w:top="1440" w:right="1800" w:bottom="1440" w:left="1800" w:header="720" w:footer="720" w:gutter="0"/>
       <w:pgNumType w:start="1"/>
@@ -11969,7 +12209,6 @@
   <w:style w:type="character" w:default="1" w:styleId="Fuentedeprrafopredeter">
     <w:name w:val="Default Paragraph Font"/>
     <w:uiPriority w:val="1"/>
-    <w:semiHidden/>
     <w:unhideWhenUsed/>
   </w:style>
   <w:style w:type="table" w:default="1" w:styleId="Tablanormal">

</xml_diff>